<commit_message>
finished assignment + write up
</commit_message>
<xml_diff>
--- a/Week9/Assignment/Write-Up.docx
+++ b/Week9/Assignment/Write-Up.docx
@@ -54,61 +54,7 @@
           <w:szCs w:val="24"/>
         </w:rPr>
         <w:tab/>
-        <w:t xml:space="preserve">The backend of this assignment was not too difficult.  The provided interfaces made implementation </w:t>
-      </w:r>
-      <w:proofErr w:type="gramStart"/>
-      <w:r>
-        <w:rPr>
-          <w:rFonts w:ascii="Times New Roman" w:hAnsi="Times New Roman" w:cs="Times New Roman"/>
-          <w:sz w:val="24"/>
-          <w:szCs w:val="24"/>
-        </w:rPr>
-        <w:t>really easy</w:t>
-      </w:r>
-      <w:proofErr w:type="gramEnd"/>
-      <w:r>
-        <w:rPr>
-          <w:rFonts w:ascii="Times New Roman" w:hAnsi="Times New Roman" w:cs="Times New Roman"/>
-          <w:sz w:val="24"/>
-          <w:szCs w:val="24"/>
-        </w:rPr>
-        <w:t xml:space="preserve">.  All it took was a little bit of research into qualities of prime and perfect numbers.  I had a particularly clever implementation where when obtaining all the factors where I only looped from 2 to the sqrt of a number because 1 is always a factor, and if my </w:t>
-      </w:r>
-      <w:proofErr w:type="spellStart"/>
-      <w:r>
-        <w:rPr>
-          <w:rFonts w:ascii="Times New Roman" w:hAnsi="Times New Roman" w:cs="Times New Roman"/>
-          <w:sz w:val="24"/>
-          <w:szCs w:val="24"/>
-        </w:rPr>
-        <w:t>i</w:t>
-      </w:r>
-      <w:proofErr w:type="spellEnd"/>
-      <w:r>
-        <w:rPr>
-          <w:rFonts w:ascii="Times New Roman" w:hAnsi="Times New Roman" w:cs="Times New Roman"/>
-          <w:sz w:val="24"/>
-          <w:szCs w:val="24"/>
-        </w:rPr>
-        <w:t xml:space="preserve"> from the loop is a factor, so is the number/</w:t>
-      </w:r>
-      <w:proofErr w:type="spellStart"/>
-      <w:r>
-        <w:rPr>
-          <w:rFonts w:ascii="Times New Roman" w:hAnsi="Times New Roman" w:cs="Times New Roman"/>
-          <w:sz w:val="24"/>
-          <w:szCs w:val="24"/>
-        </w:rPr>
-        <w:t>i</w:t>
-      </w:r>
-      <w:proofErr w:type="spellEnd"/>
-      <w:r>
-        <w:rPr>
-          <w:rFonts w:ascii="Times New Roman" w:hAnsi="Times New Roman" w:cs="Times New Roman"/>
-          <w:sz w:val="24"/>
-          <w:szCs w:val="24"/>
-        </w:rPr>
-        <w:t>, meaning I never have to check past the square root because the square root squared is the original number.</w:t>
+        <w:t>The backend of this assignment was not too difficult.  The provided interfaces made implementation really easy.  All it took was a little bit of research into qualities of prime and perfect numbers.  I had a particularly clever implementation where when obtaining all the factors where I only looped from 2 to the sqrt of a number because 1 is always a factor, and if my i from the loop is a factor, so is the number/i, meaning I never have to check past the square root because the square root squared is the original number.</w:t>
       </w:r>
     </w:p>
     <w:p>
@@ -121,11 +67,61 @@
       </w:pPr>
       <w:r>
         <w:rPr>
+          <w:noProof/>
+        </w:rPr>
+        <w:drawing>
+          <wp:inline distT="0" distB="0" distL="0" distR="0" wp14:anchorId="048FED7C" wp14:editId="2096693E">
+            <wp:extent cx="4086225" cy="6181725"/>
+            <wp:effectExtent l="0" t="0" r="9525" b="9525"/>
+            <wp:docPr id="2" name="Picture 2" descr="Text&#10;&#10;Description automatically generated"/>
+            <wp:cNvGraphicFramePr>
+              <a:graphicFrameLocks xmlns:a="http://schemas.openxmlformats.org/drawingml/2006/main" noChangeAspect="1"/>
+            </wp:cNvGraphicFramePr>
+            <a:graphic xmlns:a="http://schemas.openxmlformats.org/drawingml/2006/main">
+              <a:graphicData uri="http://schemas.openxmlformats.org/drawingml/2006/picture">
+                <pic:pic xmlns:pic="http://schemas.openxmlformats.org/drawingml/2006/picture">
+                  <pic:nvPicPr>
+                    <pic:cNvPr id="2" name="Picture 2" descr="Text&#10;&#10;Description automatically generated"/>
+                    <pic:cNvPicPr/>
+                  </pic:nvPicPr>
+                  <pic:blipFill>
+                    <a:blip r:embed="rId4"/>
+                    <a:stretch>
+                      <a:fillRect/>
+                    </a:stretch>
+                  </pic:blipFill>
+                  <pic:spPr>
+                    <a:xfrm>
+                      <a:off x="0" y="0"/>
+                      <a:ext cx="4086225" cy="6181725"/>
+                    </a:xfrm>
+                    <a:prstGeom prst="rect">
+                      <a:avLst/>
+                    </a:prstGeom>
+                  </pic:spPr>
+                </pic:pic>
+              </a:graphicData>
+            </a:graphic>
+          </wp:inline>
+        </w:drawing>
+      </w:r>
+    </w:p>
+    <w:p>
+      <w:pPr>
+        <w:rPr>
+          <w:rFonts w:ascii="Times New Roman" w:hAnsi="Times New Roman" w:cs="Times New Roman"/>
+          <w:sz w:val="24"/>
+          <w:szCs w:val="24"/>
+        </w:rPr>
+      </w:pPr>
+      <w:r>
+        <w:rPr>
           <w:rFonts w:ascii="Times New Roman" w:hAnsi="Times New Roman" w:cs="Times New Roman"/>
           <w:sz w:val="24"/>
           <w:szCs w:val="24"/>
           <w:u w:val="single"/>
         </w:rPr>
+        <w:lastRenderedPageBreak/>
         <w:t>Front-End:</w:t>
       </w:r>
     </w:p>
@@ -144,6 +140,72 @@
           <w:szCs w:val="24"/>
         </w:rPr>
         <w:tab/>
+      </w:r>
+      <w:r>
+        <w:rPr>
+          <w:rFonts w:ascii="Times New Roman" w:hAnsi="Times New Roman" w:cs="Times New Roman"/>
+          <w:sz w:val="24"/>
+          <w:szCs w:val="24"/>
+        </w:rPr>
+        <w:t>To be honest, the frontend of this assignment was harder than the backend for me.  I have always been weaker in visual design than logic and CLI’s, and am not 100% comfortable with JavaFX yet, so it took me a bit to get the GUI together.  It’s not styled the way I’d like, but it’s functional and that’s all I can ask for.</w:t>
+      </w:r>
+    </w:p>
+    <w:p>
+      <w:pPr>
+        <w:rPr>
+          <w:rFonts w:ascii="Times New Roman" w:hAnsi="Times New Roman" w:cs="Times New Roman"/>
+          <w:sz w:val="24"/>
+          <w:szCs w:val="24"/>
+        </w:rPr>
+      </w:pPr>
+    </w:p>
+    <w:p>
+      <w:pPr>
+        <w:rPr>
+          <w:rFonts w:ascii="Times New Roman" w:hAnsi="Times New Roman" w:cs="Times New Roman"/>
+          <w:sz w:val="24"/>
+          <w:szCs w:val="24"/>
+        </w:rPr>
+      </w:pPr>
+      <w:r>
+        <w:rPr>
+          <w:noProof/>
+        </w:rPr>
+        <w:drawing>
+          <wp:inline distT="0" distB="0" distL="0" distR="0" wp14:anchorId="285ED93A" wp14:editId="642CDBD9">
+            <wp:extent cx="5943600" cy="4497070"/>
+            <wp:effectExtent l="0" t="0" r="0" b="0"/>
+            <wp:docPr id="1" name="Picture 1" descr="Graphical user interface, application&#10;&#10;Description automatically generated"/>
+            <wp:cNvGraphicFramePr>
+              <a:graphicFrameLocks xmlns:a="http://schemas.openxmlformats.org/drawingml/2006/main" noChangeAspect="1"/>
+            </wp:cNvGraphicFramePr>
+            <a:graphic xmlns:a="http://schemas.openxmlformats.org/drawingml/2006/main">
+              <a:graphicData uri="http://schemas.openxmlformats.org/drawingml/2006/picture">
+                <pic:pic xmlns:pic="http://schemas.openxmlformats.org/drawingml/2006/picture">
+                  <pic:nvPicPr>
+                    <pic:cNvPr id="1" name="Picture 1" descr="Graphical user interface, application&#10;&#10;Description automatically generated"/>
+                    <pic:cNvPicPr/>
+                  </pic:nvPicPr>
+                  <pic:blipFill>
+                    <a:blip r:embed="rId5"/>
+                    <a:stretch>
+                      <a:fillRect/>
+                    </a:stretch>
+                  </pic:blipFill>
+                  <pic:spPr>
+                    <a:xfrm>
+                      <a:off x="0" y="0"/>
+                      <a:ext cx="5943600" cy="4497070"/>
+                    </a:xfrm>
+                    <a:prstGeom prst="rect">
+                      <a:avLst/>
+                    </a:prstGeom>
+                  </pic:spPr>
+                </pic:pic>
+              </a:graphicData>
+            </a:graphic>
+          </wp:inline>
+        </w:drawing>
       </w:r>
     </w:p>
     <w:sectPr>

</xml_diff>